<commit_message>
Fixed recorded votes in three dispositions to match hansards
</commit_message>
<xml_diff>
--- a/word_dispositions/DISPOSITION-2016-12-14.docx
+++ b/word_dispositions/DISPOSITION-2016-12-14.docx
@@ -1,6 +1,6 @@
 
 <file path=word/document.xml><?xml version="1.0" encoding="utf-8"?>
-<w:document xmlns:wpc="http://schemas.microsoft.com/office/word/2010/wordprocessingCanvas" xmlns:mo="http://schemas.microsoft.com/office/mac/office/2008/main" xmlns:mc="http://schemas.openxmlformats.org/markup-compatibility/2006" xmlns:mv="urn:schemas-microsoft-com:mac:vml" xmlns:o="urn:schemas-microsoft-com:office:office" xmlns:r="http://schemas.openxmlformats.org/officeDocument/2006/relationships" xmlns:m="http://schemas.openxmlformats.org/officeDocument/2006/math" xmlns:v="urn:schemas-microsoft-com:vml" xmlns:wp14="http://schemas.microsoft.com/office/word/2010/wordprocessingDrawing" xmlns:wp="http://schemas.openxmlformats.org/drawingml/2006/wordprocessingDrawing" xmlns:w10="urn:schemas-microsoft-com:office:word" xmlns:w="http://schemas.openxmlformats.org/wordprocessingml/2006/main" xmlns:w14="http://schemas.microsoft.com/office/word/2010/wordml" xmlns:w15="http://schemas.microsoft.com/office/word/2012/wordml" xmlns:wpg="http://schemas.microsoft.com/office/word/2010/wordprocessingGroup" xmlns:wpi="http://schemas.microsoft.com/office/word/2010/wordprocessingInk" xmlns:wne="http://schemas.microsoft.com/office/word/2006/wordml" xmlns:wps="http://schemas.microsoft.com/office/word/2010/wordprocessingShape" mc:Ignorable="w14 w15 wp14">
+<w:document xmlns:wpc="http://schemas.microsoft.com/office/word/2010/wordprocessingCanvas" xmlns:cx="http://schemas.microsoft.com/office/drawing/2014/chartex" xmlns:cx1="http://schemas.microsoft.com/office/drawing/2015/9/8/chartex" xmlns:mc="http://schemas.openxmlformats.org/markup-compatibility/2006" xmlns:o="urn:schemas-microsoft-com:office:office" xmlns:r="http://schemas.openxmlformats.org/officeDocument/2006/relationships" xmlns:m="http://schemas.openxmlformats.org/officeDocument/2006/math" xmlns:v="urn:schemas-microsoft-com:vml" xmlns:wp14="http://schemas.microsoft.com/office/word/2010/wordprocessingDrawing" xmlns:wp="http://schemas.openxmlformats.org/drawingml/2006/wordprocessingDrawing" xmlns:w10="urn:schemas-microsoft-com:office:word" xmlns:w="http://schemas.openxmlformats.org/wordprocessingml/2006/main" xmlns:w14="http://schemas.microsoft.com/office/word/2010/wordml" xmlns:w15="http://schemas.microsoft.com/office/word/2012/wordml" xmlns:w16se="http://schemas.microsoft.com/office/word/2015/wordml/symex" xmlns:wpg="http://schemas.microsoft.com/office/word/2010/wordprocessingGroup" xmlns:wpi="http://schemas.microsoft.com/office/word/2010/wordprocessingInk" xmlns:wne="http://schemas.microsoft.com/office/word/2006/wordml" xmlns:wps="http://schemas.microsoft.com/office/word/2010/wordprocessingShape" mc:Ignorable="w14 w15 w16se wp14">
   <w:body>
     <w:tbl>
       <w:tblPr>
@@ -421,21 +421,7 @@
               <w:rPr>
                 <w:rFonts w:ascii="Times New Roman" w:hAnsi="Times New Roman"/>
               </w:rPr>
-              <w:t xml:space="preserve">The Speaker, </w:t>
-            </w:r>
-            <w:proofErr w:type="spellStart"/>
-            <w:r>
-              <w:rPr>
-                <w:rFonts w:ascii="Times New Roman" w:hAnsi="Times New Roman"/>
-              </w:rPr>
-              <w:t>Councillor</w:t>
-            </w:r>
-            <w:proofErr w:type="spellEnd"/>
-            <w:r>
-              <w:rPr>
-                <w:rFonts w:ascii="Times New Roman" w:hAnsi="Times New Roman"/>
-              </w:rPr>
-              <w:t xml:space="preserve"> Sharma</w:t>
+              <w:t>The Speaker, Councillor Sharma</w:t>
             </w:r>
           </w:p>
         </w:tc>
@@ -1720,23 +1706,7 @@
                 <w:bCs/>
                 <w:sz w:val="20"/>
               </w:rPr>
-              <w:t xml:space="preserve">General Council of Winnipeg Community </w:t>
-            </w:r>
-            <w:proofErr w:type="spellStart"/>
-            <w:r>
-              <w:rPr>
-                <w:bCs/>
-                <w:sz w:val="20"/>
-              </w:rPr>
-              <w:t>Centres</w:t>
-            </w:r>
-            <w:proofErr w:type="spellEnd"/>
-            <w:r>
-              <w:rPr>
-                <w:bCs/>
-                <w:sz w:val="20"/>
-              </w:rPr>
-              <w:t xml:space="preserve"> - 2016–2018 Business Plan</w:t>
+              <w:t>General Council of Winnipeg Community Centres - 2016–2018 Business Plan</w:t>
             </w:r>
           </w:p>
         </w:tc>
@@ -2280,27 +2250,7 @@
                 <w:lang w:val="en-CA"/>
               </w:rPr>
               <w:tab/>
-              <w:t xml:space="preserve">Community Centre’s Jonathan </w:t>
-            </w:r>
-            <w:proofErr w:type="spellStart"/>
-            <w:r>
-              <w:rPr>
-                <w:rFonts w:ascii="Times New Roman" w:hAnsi="Times New Roman"/>
-                <w:bCs/>
-                <w:sz w:val="20"/>
-                <w:lang w:val="en-CA"/>
-              </w:rPr>
-              <w:t>Toews</w:t>
-            </w:r>
-            <w:proofErr w:type="spellEnd"/>
-            <w:r>
-              <w:rPr>
-                <w:rFonts w:ascii="Times New Roman" w:hAnsi="Times New Roman"/>
-                <w:bCs/>
-                <w:sz w:val="20"/>
-                <w:lang w:val="en-CA"/>
-              </w:rPr>
-              <w:t xml:space="preserve"> Sportsplex</w:t>
+              <w:t>Community Centre’s Jonathan Toews Sportsplex</w:t>
             </w:r>
           </w:p>
         </w:tc>
@@ -2876,27 +2826,7 @@
                 <w:sz w:val="20"/>
                 <w:lang w:val="en-CA"/>
               </w:rPr>
-              <w:t xml:space="preserve">Southwest Rapid </w:t>
-            </w:r>
-            <w:proofErr w:type="spellStart"/>
-            <w:r>
-              <w:rPr>
-                <w:rFonts w:ascii="Times New Roman" w:hAnsi="Times New Roman"/>
-                <w:bCs/>
-                <w:sz w:val="20"/>
-                <w:lang w:val="en-CA"/>
-              </w:rPr>
-              <w:t>Transitway</w:t>
-            </w:r>
-            <w:proofErr w:type="spellEnd"/>
-            <w:r>
-              <w:rPr>
-                <w:rFonts w:ascii="Times New Roman" w:hAnsi="Times New Roman"/>
-                <w:bCs/>
-                <w:sz w:val="20"/>
-                <w:lang w:val="en-CA"/>
-              </w:rPr>
-              <w:t xml:space="preserve"> (Stage 2) and Pembina Highway Underpass Project Audit – </w:t>
+              <w:t xml:space="preserve">Southwest Rapid Transitway (Stage 2) and Pembina Highway Underpass Project Audit – </w:t>
             </w:r>
             <w:r>
               <w:rPr>
@@ -3293,23 +3223,7 @@
                 <w:sz w:val="20"/>
                 <w:lang w:val="en-CA"/>
               </w:rPr>
-              <w:t xml:space="preserve">Opening – Proposed Opening of the North Side of </w:t>
-            </w:r>
-            <w:proofErr w:type="spellStart"/>
-            <w:r>
-              <w:rPr>
-                <w:sz w:val="20"/>
-                <w:lang w:val="en-CA"/>
-              </w:rPr>
-              <w:t>Southpark</w:t>
-            </w:r>
-            <w:proofErr w:type="spellEnd"/>
-            <w:r>
-              <w:rPr>
-                <w:sz w:val="20"/>
-                <w:lang w:val="en-CA"/>
-              </w:rPr>
-              <w:t xml:space="preserve"> Drive, West of Pembina Highway – Bus Rapid Transit Phase 2 – DAO 3/2016</w:t>
+              <w:t>Opening – Proposed Opening of the North Side of Southpark Drive, West of Pembina Highway – Bus Rapid Transit Phase 2 – DAO 3/2016</w:t>
             </w:r>
           </w:p>
         </w:tc>
@@ -3469,23 +3383,7 @@
                 <w:rFonts w:ascii="Times New Roman" w:hAnsi="Times New Roman"/>
                 <w:sz w:val="20"/>
               </w:rPr>
-              <w:t xml:space="preserve">Extension of Time – Proposed Rezoning on Land Located at 851 </w:t>
-            </w:r>
-            <w:proofErr w:type="spellStart"/>
-            <w:r>
-              <w:rPr>
-                <w:rFonts w:ascii="Times New Roman" w:hAnsi="Times New Roman"/>
-                <w:sz w:val="20"/>
-              </w:rPr>
-              <w:t>Tache</w:t>
-            </w:r>
-            <w:proofErr w:type="spellEnd"/>
-            <w:r>
-              <w:rPr>
-                <w:rFonts w:ascii="Times New Roman" w:hAnsi="Times New Roman"/>
-                <w:sz w:val="20"/>
-              </w:rPr>
-              <w:t xml:space="preserve"> Avenue</w:t>
+              <w:t>Extension of Time – Proposed Rezoning on Land Located at 851 Tache Avenue</w:t>
             </w:r>
           </w:p>
           <w:p>
@@ -4966,23 +4864,7 @@
                 <w:rFonts w:ascii="Times New Roman" w:hAnsi="Times New Roman"/>
                 <w:sz w:val="20"/>
               </w:rPr>
-              <w:t xml:space="preserve">That the Winnipeg Public Service be directed to investigate and report back to Executive Policy Committee on liability insurance and vehicle/equipment insurance costs for the General Council of Winnipeg Community </w:t>
-            </w:r>
-            <w:proofErr w:type="spellStart"/>
-            <w:r>
-              <w:rPr>
-                <w:rFonts w:ascii="Times New Roman" w:hAnsi="Times New Roman"/>
-                <w:sz w:val="20"/>
-              </w:rPr>
-              <w:t>Centres</w:t>
-            </w:r>
-            <w:proofErr w:type="spellEnd"/>
-            <w:r>
-              <w:rPr>
-                <w:rFonts w:ascii="Times New Roman" w:hAnsi="Times New Roman"/>
-                <w:sz w:val="20"/>
-              </w:rPr>
-              <w:t>.</w:t>
+              <w:t>That the Winnipeg Public Service be directed to investigate and report back to Executive Policy Committee on liability insurance and vehicle/equipment insurance costs for the General Council of Winnipeg Community Centres.</w:t>
             </w:r>
           </w:p>
         </w:tc>
@@ -5805,39 +5687,7 @@
                 <w:rFonts w:ascii="Times New Roman" w:hAnsi="Times New Roman"/>
                 <w:sz w:val="20"/>
               </w:rPr>
-              <w:t xml:space="preserve">While every grade separation project is unique, the CTA guidelines for cost apportionment suggest that, for applicable City costs related to grade separation primarily due to road development, 85% be apportioned to the Road Authority, and 15% to the Rail Authority.  In the present case, CN Rail has an additional obligation due to the existence of a legal agreement </w:t>
-            </w:r>
-            <w:proofErr w:type="gramStart"/>
-            <w:r>
-              <w:rPr>
-                <w:rFonts w:ascii="Times New Roman" w:hAnsi="Times New Roman"/>
-                <w:sz w:val="20"/>
-              </w:rPr>
-              <w:t>entered into by</w:t>
-            </w:r>
-            <w:proofErr w:type="gramEnd"/>
-            <w:r>
-              <w:rPr>
-                <w:rFonts w:ascii="Times New Roman" w:hAnsi="Times New Roman"/>
-                <w:sz w:val="20"/>
-              </w:rPr>
-              <w:t xml:space="preserve"> the City and CN Rail’s predecessors, The Canadian Northern Railway Company and The Grand Trunk Pacific Railway Company, in 1930, which was ratified by Council as By-law 13988 on July 7, 1930.  This agreement required that CN Rail construct a </w:t>
-            </w:r>
-            <w:proofErr w:type="gramStart"/>
-            <w:r>
-              <w:rPr>
-                <w:rFonts w:ascii="Times New Roman" w:hAnsi="Times New Roman"/>
-                <w:sz w:val="20"/>
-              </w:rPr>
-              <w:t>50 foot wide</w:t>
-            </w:r>
-            <w:proofErr w:type="gramEnd"/>
-            <w:r>
-              <w:rPr>
-                <w:rFonts w:ascii="Times New Roman" w:hAnsi="Times New Roman"/>
-                <w:sz w:val="20"/>
-              </w:rPr>
-              <w:t xml:space="preserve"> two-lane overhead bridge structure including two 5 foot sidewalks at Waverley Street.  Over the years, land development in the area and increased traffic demand at this site has resulted in a two-lane overhead bridge not being a feasible means of grade separation.  Nonetheless, the existence of this agreement obligates CN to bear a more significant cost apportionment for the present project.  The negotiated settlement reflects the change from an overhead bridge to an underpass due to land development as well as an expanded facility to accommodate five traffic lanes and two active transportation paths across the CN right-of-way.</w:t>
+              <w:t>While every grade separation project is unique, the CTA guidelines for cost apportionment suggest that, for applicable City costs related to grade separation primarily due to road development, 85% be apportioned to the Road Authority, and 15% to the Rail Authority.  In the present case, CN Rail has an additional obligation due to the existence of a legal agreement entered into by the City and CN Rail’s predecessors, The Canadian Northern Railway Company and The Grand Trunk Pacific Railway Company, in 1930, which was ratified by Council as By-law 13988 on July 7, 1930.  This agreement required that CN Rail construct a 50 foot wide two-lane overhead bridge structure including two 5 foot sidewalks at Waverley Street.  Over the years, land development in the area and increased traffic demand at this site has resulted in a two-lane overhead bridge not being a feasible means of grade separation.  Nonetheless, the existence of this agreement obligates CN to bear a more significant cost apportionment for the present project.  The negotiated settlement reflects the change from an overhead bridge to an underpass due to land development as well as an expanded facility to accommodate five traffic lanes and two active transportation paths across the CN right-of-way.</w:t>
             </w:r>
           </w:p>
           <w:p>
@@ -5905,23 +5755,7 @@
                 <w:sz w:val="20"/>
               </w:rPr>
               <w:tab/>
-              <w:t xml:space="preserve">And further provide an explanation why, when such an existing legal agreement is in </w:t>
-            </w:r>
-            <w:proofErr w:type="spellStart"/>
-            <w:r>
-              <w:rPr>
-                <w:rFonts w:ascii="Times New Roman" w:hAnsi="Times New Roman"/>
-                <w:sz w:val="20"/>
-              </w:rPr>
-              <w:t>favour</w:t>
-            </w:r>
-            <w:proofErr w:type="spellEnd"/>
-            <w:r>
-              <w:rPr>
-                <w:rFonts w:ascii="Times New Roman" w:hAnsi="Times New Roman"/>
-                <w:sz w:val="20"/>
-              </w:rPr>
-              <w:t xml:space="preserve"> of the rail authority and not the roads authority, the rail authority always ensures any settlement, in such a scenario would reflect said fact, and why the roads authority, in this case the City of Winnipeg, does not use the same legal and financial position to protect the ratepayers of Winnipeg.</w:t>
+              <w:t>And further provide an explanation why, when such an existing legal agreement is in favour of the rail authority and not the roads authority, the rail authority always ensures any settlement, in such a scenario would reflect said fact, and why the roads authority, in this case the City of Winnipeg, does not use the same legal and financial position to protect the ratepayers of Winnipeg.</w:t>
             </w:r>
           </w:p>
         </w:tc>
@@ -6004,7 +5838,6 @@
                 <w:sz w:val="20"/>
               </w:rPr>
             </w:pPr>
-            <w:proofErr w:type="spellStart"/>
             <w:r>
               <w:rPr>
                 <w:rFonts w:ascii="Times New Roman" w:hAnsi="Times New Roman"/>
@@ -6012,7 +5845,6 @@
               </w:rPr>
               <w:t>Browaty</w:t>
             </w:r>
-            <w:proofErr w:type="spellEnd"/>
           </w:p>
         </w:tc>
         <w:tc>
@@ -6806,23 +6638,7 @@
                 <w:rFonts w:ascii="Times New Roman" w:hAnsi="Times New Roman"/>
                 <w:sz w:val="20"/>
               </w:rPr>
-              <w:t xml:space="preserve">o amend Winnipeg Zoning By-law No. 200/2006 to rezone land located at Unaddressed lot on Sterling Lyon Parkway (north of Sterling Lyon Parkway, west of </w:t>
-            </w:r>
-            <w:proofErr w:type="spellStart"/>
-            <w:r>
-              <w:rPr>
-                <w:rFonts w:ascii="Times New Roman" w:hAnsi="Times New Roman"/>
-                <w:sz w:val="20"/>
-              </w:rPr>
-              <w:t>Kenaston</w:t>
-            </w:r>
-            <w:proofErr w:type="spellEnd"/>
-            <w:r>
-              <w:rPr>
-                <w:rFonts w:ascii="Times New Roman" w:hAnsi="Times New Roman"/>
-                <w:sz w:val="20"/>
-              </w:rPr>
-              <w:t xml:space="preserve"> Boulevard) in the Assiniboia Community</w:t>
+              <w:t>o amend Winnipeg Zoning By-law No. 200/2006 to rezone land located at Unaddressed lot on Sterling Lyon Parkway (north of Sterling Lyon Parkway, west of Kenaston Boulevard) in the Assiniboia Community</w:t>
             </w:r>
             <w:r>
               <w:rPr>
@@ -6918,23 +6734,7 @@
                 <w:rFonts w:ascii="Times New Roman" w:hAnsi="Times New Roman"/>
                 <w:sz w:val="20"/>
               </w:rPr>
-              <w:t xml:space="preserve"> (</w:t>
-            </w:r>
-            <w:proofErr w:type="spellStart"/>
-            <w:r>
-              <w:rPr>
-                <w:rFonts w:ascii="Times New Roman" w:hAnsi="Times New Roman"/>
-                <w:sz w:val="20"/>
-              </w:rPr>
-              <w:t>Kenaston</w:t>
-            </w:r>
-            <w:proofErr w:type="spellEnd"/>
-            <w:r>
-              <w:rPr>
-                <w:rFonts w:ascii="Times New Roman" w:hAnsi="Times New Roman"/>
-                <w:sz w:val="20"/>
-              </w:rPr>
-              <w:t xml:space="preserve"> and Bishop Grandin Opening By-law)</w:t>
+              <w:t xml:space="preserve"> (Kenaston and Bishop Grandin Opening By-law)</w:t>
             </w:r>
             <w:r>
               <w:rPr>
@@ -7108,23 +6908,7 @@
                 <w:rFonts w:ascii="Times New Roman" w:hAnsi="Times New Roman"/>
                 <w:sz w:val="20"/>
               </w:rPr>
-              <w:t xml:space="preserve">o close </w:t>
-            </w:r>
-            <w:proofErr w:type="spellStart"/>
-            <w:r>
-              <w:rPr>
-                <w:rFonts w:ascii="Times New Roman" w:hAnsi="Times New Roman"/>
-                <w:sz w:val="20"/>
-              </w:rPr>
-              <w:t>Malwa</w:t>
-            </w:r>
-            <w:proofErr w:type="spellEnd"/>
-            <w:r>
-              <w:rPr>
-                <w:rFonts w:ascii="Times New Roman" w:hAnsi="Times New Roman"/>
-                <w:sz w:val="20"/>
-              </w:rPr>
-              <w:t xml:space="preserve"> Cove, Millpond Path, Prairie Springs Cove and Public Lane, Plan 55201</w:t>
+              <w:t>o close Malwa Cove, Millpond Path, Prairie Springs Cove and Public Lane, Plan 55201</w:t>
             </w:r>
             <w:r>
               <w:rPr>
@@ -8042,7 +7826,6 @@
               </w:rPr>
               <w:t xml:space="preserve">Councillor </w:t>
             </w:r>
-            <w:proofErr w:type="spellStart"/>
             <w:r>
               <w:rPr>
                 <w:rFonts w:ascii="Arial" w:hAnsi="Arial" w:cs="Arial"/>
@@ -8052,7 +7835,6 @@
               </w:rPr>
               <w:t>Eadie</w:t>
             </w:r>
-            <w:proofErr w:type="spellEnd"/>
           </w:p>
           <w:p>
             <w:pPr>
@@ -8081,42 +7863,6 @@
               </w:rPr>
               <w:t>Wyatt</w:t>
             </w:r>
-          </w:p>
-          <w:p>
-            <w:pPr>
-              <w:rPr>
-                <w:rFonts w:ascii="Arial" w:hAnsi="Arial" w:cs="Arial"/>
-                <w:sz w:val="18"/>
-                <w:szCs w:val="18"/>
-                <w:lang w:val="en-CA"/>
-              </w:rPr>
-            </w:pPr>
-            <w:r>
-              <w:rPr>
-                <w:rFonts w:ascii="Arial" w:hAnsi="Arial" w:cs="Arial"/>
-                <w:sz w:val="18"/>
-                <w:szCs w:val="18"/>
-                <w:lang w:val="en-CA"/>
-              </w:rPr>
-              <w:t>Councillor Sharm</w:t>
-            </w:r>
-            <w:r>
-              <w:rPr>
-                <w:rFonts w:ascii="Arial" w:hAnsi="Arial" w:cs="Arial"/>
-                <w:sz w:val="18"/>
-                <w:szCs w:val="18"/>
-                <w:lang w:val="en-CA"/>
-              </w:rPr>
-              <w:t>a</w:t>
-            </w:r>
-          </w:p>
-          <w:p>
-            <w:pPr>
-              <w:jc w:val="center"/>
-              <w:rPr>
-                <w:rFonts w:ascii="Times New Roman" w:hAnsi="Times New Roman"/>
-              </w:rPr>
-            </w:pPr>
             <w:bookmarkStart w:id="3" w:name="_GoBack"/>
             <w:bookmarkEnd w:id="3"/>
             <w:r>
@@ -8204,7 +7950,6 @@
               </w:rPr>
               <w:t xml:space="preserve">Councillor </w:t>
             </w:r>
-            <w:proofErr w:type="spellStart"/>
             <w:r>
               <w:rPr>
                 <w:rFonts w:ascii="Arial" w:hAnsi="Arial" w:cs="Arial"/>
@@ -8214,7 +7959,6 @@
               </w:rPr>
               <w:t>Browaty</w:t>
             </w:r>
-            <w:proofErr w:type="spellEnd"/>
           </w:p>
           <w:p>
             <w:pPr>
@@ -8234,7 +7978,6 @@
               </w:rPr>
               <w:t xml:space="preserve">Councillor </w:t>
             </w:r>
-            <w:proofErr w:type="spellStart"/>
             <w:r>
               <w:rPr>
                 <w:rFonts w:ascii="Arial" w:hAnsi="Arial" w:cs="Arial"/>
@@ -8244,7 +7987,6 @@
               </w:rPr>
               <w:t>Gerbasi</w:t>
             </w:r>
-            <w:proofErr w:type="spellEnd"/>
           </w:p>
           <w:p>
             <w:pPr>
@@ -8320,7 +8062,6 @@
               </w:rPr>
               <w:t xml:space="preserve">Councillor </w:t>
             </w:r>
-            <w:proofErr w:type="spellStart"/>
             <w:r>
               <w:rPr>
                 <w:rFonts w:ascii="Arial" w:hAnsi="Arial" w:cs="Arial"/>
@@ -8330,7 +8071,6 @@
               </w:rPr>
               <w:t>Lukes</w:t>
             </w:r>
-            <w:proofErr w:type="spellEnd"/>
           </w:p>
           <w:p>
             <w:pPr>
@@ -8378,7 +8118,6 @@
               </w:rPr>
               <w:t xml:space="preserve">Councillor </w:t>
             </w:r>
-            <w:proofErr w:type="spellStart"/>
             <w:r>
               <w:rPr>
                 <w:rFonts w:ascii="Arial" w:hAnsi="Arial" w:cs="Arial"/>
@@ -8388,7 +8127,6 @@
               </w:rPr>
               <w:t>Morantz</w:t>
             </w:r>
-            <w:proofErr w:type="spellEnd"/>
           </w:p>
           <w:p>
             <w:pPr>
@@ -8408,7 +8146,6 @@
               </w:rPr>
               <w:t xml:space="preserve">Councillor </w:t>
             </w:r>
-            <w:proofErr w:type="spellStart"/>
             <w:r>
               <w:rPr>
                 <w:rFonts w:ascii="Arial" w:hAnsi="Arial" w:cs="Arial"/>
@@ -8418,7 +8155,6 @@
               </w:rPr>
               <w:t>Orlikow</w:t>
             </w:r>
-            <w:proofErr w:type="spellEnd"/>
           </w:p>
           <w:p>
             <w:pPr>
@@ -8438,7 +8174,6 @@
               </w:rPr>
               <w:t xml:space="preserve">Councillor </w:t>
             </w:r>
-            <w:proofErr w:type="spellStart"/>
             <w:r>
               <w:rPr>
                 <w:rFonts w:ascii="Arial" w:hAnsi="Arial" w:cs="Arial"/>
@@ -8448,7 +8183,6 @@
               </w:rPr>
               <w:t>Pagtakhan</w:t>
             </w:r>
-            <w:proofErr w:type="spellEnd"/>
           </w:p>
           <w:p>
             <w:pPr>
@@ -8632,7 +8366,6 @@
               </w:rPr>
               <w:t xml:space="preserve">Councillor </w:t>
             </w:r>
-            <w:proofErr w:type="spellStart"/>
             <w:r>
               <w:rPr>
                 <w:rFonts w:ascii="Arial" w:hAnsi="Arial" w:cs="Arial"/>
@@ -8642,7 +8375,6 @@
               </w:rPr>
               <w:t>Browaty</w:t>
             </w:r>
-            <w:proofErr w:type="spellEnd"/>
           </w:p>
           <w:p>
             <w:pPr>
@@ -8662,7 +8394,6 @@
               </w:rPr>
               <w:t xml:space="preserve">Councillor </w:t>
             </w:r>
-            <w:proofErr w:type="spellStart"/>
             <w:r>
               <w:rPr>
                 <w:rFonts w:ascii="Arial" w:hAnsi="Arial" w:cs="Arial"/>
@@ -8672,7 +8403,6 @@
               </w:rPr>
               <w:t>Gerbasi</w:t>
             </w:r>
-            <w:proofErr w:type="spellEnd"/>
           </w:p>
           <w:p>
             <w:pPr>
@@ -8748,7 +8478,6 @@
               </w:rPr>
               <w:t xml:space="preserve">Councillor </w:t>
             </w:r>
-            <w:proofErr w:type="spellStart"/>
             <w:r>
               <w:rPr>
                 <w:rFonts w:ascii="Arial" w:hAnsi="Arial" w:cs="Arial"/>
@@ -8758,7 +8487,6 @@
               </w:rPr>
               <w:t>Lukes</w:t>
             </w:r>
-            <w:proofErr w:type="spellEnd"/>
           </w:p>
           <w:p>
             <w:pPr>
@@ -8806,7 +8534,6 @@
               </w:rPr>
               <w:t xml:space="preserve">Councillor </w:t>
             </w:r>
-            <w:proofErr w:type="spellStart"/>
             <w:r>
               <w:rPr>
                 <w:rFonts w:ascii="Arial" w:hAnsi="Arial" w:cs="Arial"/>
@@ -8816,7 +8543,6 @@
               </w:rPr>
               <w:t>Morantz</w:t>
             </w:r>
-            <w:proofErr w:type="spellEnd"/>
           </w:p>
           <w:p>
             <w:pPr>
@@ -8836,7 +8562,6 @@
               </w:rPr>
               <w:t xml:space="preserve">Councillor </w:t>
             </w:r>
-            <w:proofErr w:type="spellStart"/>
             <w:r>
               <w:rPr>
                 <w:rFonts w:ascii="Arial" w:hAnsi="Arial" w:cs="Arial"/>
@@ -8846,7 +8571,6 @@
               </w:rPr>
               <w:t>Orlikow</w:t>
             </w:r>
-            <w:proofErr w:type="spellEnd"/>
           </w:p>
           <w:p>
             <w:pPr>
@@ -8866,7 +8590,6 @@
               </w:rPr>
               <w:t xml:space="preserve">Councillor </w:t>
             </w:r>
-            <w:proofErr w:type="spellStart"/>
             <w:r>
               <w:rPr>
                 <w:rFonts w:ascii="Arial" w:hAnsi="Arial" w:cs="Arial"/>
@@ -8876,7 +8599,6 @@
               </w:rPr>
               <w:t>Pagtakhan</w:t>
             </w:r>
-            <w:proofErr w:type="spellEnd"/>
           </w:p>
           <w:p>
             <w:pPr>
@@ -8979,7 +8701,6 @@
               </w:rPr>
               <w:t xml:space="preserve">Councillor </w:t>
             </w:r>
-            <w:proofErr w:type="spellStart"/>
             <w:r>
               <w:rPr>
                 <w:rFonts w:ascii="Arial" w:hAnsi="Arial" w:cs="Arial"/>
@@ -8989,7 +8710,6 @@
               </w:rPr>
               <w:t>Eadie</w:t>
             </w:r>
-            <w:proofErr w:type="spellEnd"/>
           </w:p>
           <w:p>
             <w:pPr>
@@ -9207,7 +8927,6 @@
               </w:rPr>
               <w:t xml:space="preserve">Councillor </w:t>
             </w:r>
-            <w:proofErr w:type="spellStart"/>
             <w:r>
               <w:rPr>
                 <w:rFonts w:ascii="Arial" w:hAnsi="Arial" w:cs="Arial"/>
@@ -9217,7 +8936,6 @@
               </w:rPr>
               <w:t>Browaty</w:t>
             </w:r>
-            <w:proofErr w:type="spellEnd"/>
           </w:p>
           <w:p>
             <w:pPr>
@@ -9237,7 +8955,6 @@
               </w:rPr>
               <w:t xml:space="preserve">Councillor </w:t>
             </w:r>
-            <w:proofErr w:type="spellStart"/>
             <w:r>
               <w:rPr>
                 <w:rFonts w:ascii="Arial" w:hAnsi="Arial" w:cs="Arial"/>
@@ -9247,7 +8964,6 @@
               </w:rPr>
               <w:t>Eadie</w:t>
             </w:r>
-            <w:proofErr w:type="spellEnd"/>
           </w:p>
           <w:p>
             <w:pPr>
@@ -9267,7 +8983,6 @@
               </w:rPr>
               <w:t xml:space="preserve">Councillor </w:t>
             </w:r>
-            <w:proofErr w:type="spellStart"/>
             <w:r>
               <w:rPr>
                 <w:rFonts w:ascii="Arial" w:hAnsi="Arial" w:cs="Arial"/>
@@ -9277,7 +8992,6 @@
               </w:rPr>
               <w:t>Gerbasi</w:t>
             </w:r>
-            <w:proofErr w:type="spellEnd"/>
           </w:p>
           <w:p>
             <w:pPr>
@@ -9353,7 +9067,6 @@
               </w:rPr>
               <w:t xml:space="preserve">Councillor </w:t>
             </w:r>
-            <w:proofErr w:type="spellStart"/>
             <w:r>
               <w:rPr>
                 <w:rFonts w:ascii="Arial" w:hAnsi="Arial" w:cs="Arial"/>
@@ -9363,7 +9076,6 @@
               </w:rPr>
               <w:t>Lukes</w:t>
             </w:r>
-            <w:proofErr w:type="spellEnd"/>
           </w:p>
           <w:p>
             <w:pPr>
@@ -9411,7 +9123,6 @@
               </w:rPr>
               <w:t xml:space="preserve">Councillor </w:t>
             </w:r>
-            <w:proofErr w:type="spellStart"/>
             <w:r>
               <w:rPr>
                 <w:rFonts w:ascii="Arial" w:hAnsi="Arial" w:cs="Arial"/>
@@ -9421,7 +9132,6 @@
               </w:rPr>
               <w:t>Morantz</w:t>
             </w:r>
-            <w:proofErr w:type="spellEnd"/>
           </w:p>
           <w:p>
             <w:pPr>
@@ -9441,7 +9151,6 @@
               </w:rPr>
               <w:t xml:space="preserve">Councillor </w:t>
             </w:r>
-            <w:proofErr w:type="spellStart"/>
             <w:r>
               <w:rPr>
                 <w:rFonts w:ascii="Arial" w:hAnsi="Arial" w:cs="Arial"/>
@@ -9451,7 +9160,6 @@
               </w:rPr>
               <w:t>Orlikow</w:t>
             </w:r>
-            <w:proofErr w:type="spellEnd"/>
           </w:p>
           <w:p>
             <w:pPr>
@@ -9471,7 +9179,6 @@
               </w:rPr>
               <w:t xml:space="preserve">Councillor </w:t>
             </w:r>
-            <w:proofErr w:type="spellStart"/>
             <w:r>
               <w:rPr>
                 <w:rFonts w:ascii="Arial" w:hAnsi="Arial" w:cs="Arial"/>
@@ -9481,7 +9188,6 @@
               </w:rPr>
               <w:t>Pagtakhan</w:t>
             </w:r>
-            <w:proofErr w:type="spellEnd"/>
           </w:p>
           <w:p>
             <w:pPr>
@@ -9749,7 +9455,6 @@
               </w:rPr>
               <w:t xml:space="preserve">Councillor </w:t>
             </w:r>
-            <w:proofErr w:type="spellStart"/>
             <w:r>
               <w:rPr>
                 <w:rFonts w:ascii="Arial" w:hAnsi="Arial" w:cs="Arial"/>
@@ -9759,7 +9464,6 @@
               </w:rPr>
               <w:t>Lukes</w:t>
             </w:r>
-            <w:proofErr w:type="spellEnd"/>
           </w:p>
           <w:p>
             <w:pPr>
@@ -9937,7 +9641,6 @@
               </w:rPr>
               <w:t xml:space="preserve">Councillor </w:t>
             </w:r>
-            <w:proofErr w:type="spellStart"/>
             <w:r>
               <w:rPr>
                 <w:rFonts w:ascii="Arial" w:hAnsi="Arial" w:cs="Arial"/>
@@ -9947,7 +9650,6 @@
               </w:rPr>
               <w:t>Browaty</w:t>
             </w:r>
-            <w:proofErr w:type="spellEnd"/>
           </w:p>
           <w:p>
             <w:pPr>
@@ -9967,7 +9669,6 @@
               </w:rPr>
               <w:t xml:space="preserve">Councillor </w:t>
             </w:r>
-            <w:proofErr w:type="spellStart"/>
             <w:r>
               <w:rPr>
                 <w:rFonts w:ascii="Arial" w:hAnsi="Arial" w:cs="Arial"/>
@@ -9977,7 +9678,6 @@
               </w:rPr>
               <w:t>Eadie</w:t>
             </w:r>
-            <w:proofErr w:type="spellEnd"/>
           </w:p>
           <w:p>
             <w:pPr>
@@ -9997,7 +9697,6 @@
               </w:rPr>
               <w:t xml:space="preserve">Councillor </w:t>
             </w:r>
-            <w:proofErr w:type="spellStart"/>
             <w:r>
               <w:rPr>
                 <w:rFonts w:ascii="Arial" w:hAnsi="Arial" w:cs="Arial"/>
@@ -10007,7 +9706,6 @@
               </w:rPr>
               <w:t>Gerbasi</w:t>
             </w:r>
-            <w:proofErr w:type="spellEnd"/>
           </w:p>
           <w:p>
             <w:pPr>
@@ -10111,7 +9809,6 @@
               </w:rPr>
               <w:t xml:space="preserve">Councillor </w:t>
             </w:r>
-            <w:proofErr w:type="spellStart"/>
             <w:r>
               <w:rPr>
                 <w:rFonts w:ascii="Arial" w:hAnsi="Arial" w:cs="Arial"/>
@@ -10121,7 +9818,6 @@
               </w:rPr>
               <w:t>Morantz</w:t>
             </w:r>
-            <w:proofErr w:type="spellEnd"/>
           </w:p>
           <w:p>
             <w:pPr>
@@ -10141,7 +9837,6 @@
               </w:rPr>
               <w:t xml:space="preserve">Councillor </w:t>
             </w:r>
-            <w:proofErr w:type="spellStart"/>
             <w:r>
               <w:rPr>
                 <w:rFonts w:ascii="Arial" w:hAnsi="Arial" w:cs="Arial"/>
@@ -10151,7 +9846,6 @@
               </w:rPr>
               <w:t>Orlikow</w:t>
             </w:r>
-            <w:proofErr w:type="spellEnd"/>
           </w:p>
           <w:p>
             <w:pPr>
@@ -10171,7 +9865,6 @@
               </w:rPr>
               <w:t xml:space="preserve">Councillor </w:t>
             </w:r>
-            <w:proofErr w:type="spellStart"/>
             <w:r>
               <w:rPr>
                 <w:rFonts w:ascii="Arial" w:hAnsi="Arial" w:cs="Arial"/>
@@ -10181,7 +9874,6 @@
               </w:rPr>
               <w:t>Pagtakhan</w:t>
             </w:r>
-            <w:proofErr w:type="spellEnd"/>
           </w:p>
           <w:p>
             <w:pPr>
@@ -10335,7 +10027,6 @@
               </w:rPr>
               <w:t xml:space="preserve">Councillor </w:t>
             </w:r>
-            <w:proofErr w:type="spellStart"/>
             <w:r>
               <w:rPr>
                 <w:rFonts w:ascii="Arial" w:hAnsi="Arial" w:cs="Arial"/>
@@ -10345,7 +10036,6 @@
               </w:rPr>
               <w:t>Browaty</w:t>
             </w:r>
-            <w:proofErr w:type="spellEnd"/>
           </w:p>
           <w:p>
             <w:pPr>
@@ -10366,7 +10056,6 @@
               </w:rPr>
               <w:t xml:space="preserve">Councillor </w:t>
             </w:r>
-            <w:proofErr w:type="spellStart"/>
             <w:r>
               <w:rPr>
                 <w:rFonts w:ascii="Arial" w:hAnsi="Arial" w:cs="Arial"/>
@@ -10376,7 +10065,6 @@
               </w:rPr>
               <w:t>Gerbasi</w:t>
             </w:r>
-            <w:proofErr w:type="spellEnd"/>
           </w:p>
           <w:p>
             <w:pPr>
@@ -10484,7 +10172,6 @@
               </w:rPr>
               <w:t xml:space="preserve">Councillor </w:t>
             </w:r>
-            <w:proofErr w:type="spellStart"/>
             <w:r>
               <w:rPr>
                 <w:rFonts w:ascii="Arial" w:hAnsi="Arial" w:cs="Arial"/>
@@ -10494,7 +10181,6 @@
               </w:rPr>
               <w:t>Morantz</w:t>
             </w:r>
-            <w:proofErr w:type="spellEnd"/>
           </w:p>
           <w:p>
             <w:pPr>
@@ -10515,7 +10201,6 @@
               </w:rPr>
               <w:t xml:space="preserve">Councillor </w:t>
             </w:r>
-            <w:proofErr w:type="spellStart"/>
             <w:r>
               <w:rPr>
                 <w:rFonts w:ascii="Arial" w:hAnsi="Arial" w:cs="Arial"/>
@@ -10525,7 +10210,6 @@
               </w:rPr>
               <w:t>Orlikow</w:t>
             </w:r>
-            <w:proofErr w:type="spellEnd"/>
           </w:p>
           <w:p>
             <w:pPr>
@@ -10546,7 +10230,6 @@
               </w:rPr>
               <w:t xml:space="preserve">Councillor </w:t>
             </w:r>
-            <w:proofErr w:type="spellStart"/>
             <w:r>
               <w:rPr>
                 <w:rFonts w:ascii="Arial" w:hAnsi="Arial" w:cs="Arial"/>
@@ -10556,7 +10239,6 @@
               </w:rPr>
               <w:t>Pagtakhan</w:t>
             </w:r>
-            <w:proofErr w:type="spellEnd"/>
           </w:p>
           <w:p>
             <w:pPr>
@@ -10664,7 +10346,6 @@
               </w:rPr>
               <w:t xml:space="preserve">Councillor </w:t>
             </w:r>
-            <w:proofErr w:type="spellStart"/>
             <w:r>
               <w:rPr>
                 <w:rFonts w:ascii="Arial" w:hAnsi="Arial" w:cs="Arial"/>
@@ -10674,7 +10355,6 @@
               </w:rPr>
               <w:t>Eadie</w:t>
             </w:r>
-            <w:proofErr w:type="spellEnd"/>
           </w:p>
           <w:p>
             <w:pPr>
@@ -10695,7 +10375,6 @@
               </w:rPr>
               <w:t xml:space="preserve">Councillor </w:t>
             </w:r>
-            <w:proofErr w:type="spellStart"/>
             <w:r>
               <w:rPr>
                 <w:rFonts w:ascii="Arial" w:hAnsi="Arial" w:cs="Arial"/>
@@ -10705,7 +10384,6 @@
               </w:rPr>
               <w:t>Lukes</w:t>
             </w:r>
-            <w:proofErr w:type="spellEnd"/>
           </w:p>
           <w:p>
             <w:pPr>
@@ -10873,7 +10551,6 @@
               </w:rPr>
               <w:t xml:space="preserve">Councillor </w:t>
             </w:r>
-            <w:proofErr w:type="spellStart"/>
             <w:r>
               <w:rPr>
                 <w:rFonts w:ascii="Arial" w:hAnsi="Arial" w:cs="Arial"/>
@@ -10883,7 +10560,6 @@
               </w:rPr>
               <w:t>Gerbasi</w:t>
             </w:r>
-            <w:proofErr w:type="spellEnd"/>
           </w:p>
           <w:p>
             <w:pPr>
@@ -10959,7 +10635,6 @@
               </w:rPr>
               <w:t xml:space="preserve">Councillor </w:t>
             </w:r>
-            <w:proofErr w:type="spellStart"/>
             <w:r>
               <w:rPr>
                 <w:rFonts w:ascii="Arial" w:hAnsi="Arial" w:cs="Arial"/>
@@ -10969,7 +10644,6 @@
               </w:rPr>
               <w:t>Orlikow</w:t>
             </w:r>
-            <w:proofErr w:type="spellEnd"/>
           </w:p>
           <w:p>
             <w:pPr>
@@ -10989,7 +10663,6 @@
               </w:rPr>
               <w:t xml:space="preserve">Councillor </w:t>
             </w:r>
-            <w:proofErr w:type="spellStart"/>
             <w:r>
               <w:rPr>
                 <w:rFonts w:ascii="Arial" w:hAnsi="Arial" w:cs="Arial"/>
@@ -10999,7 +10672,6 @@
               </w:rPr>
               <w:t>Pagtakhan</w:t>
             </w:r>
-            <w:proofErr w:type="spellEnd"/>
           </w:p>
           <w:p>
             <w:pPr>
@@ -11090,7 +10762,6 @@
               </w:rPr>
               <w:t xml:space="preserve">Councillor </w:t>
             </w:r>
-            <w:proofErr w:type="spellStart"/>
             <w:r>
               <w:rPr>
                 <w:rFonts w:ascii="Arial" w:hAnsi="Arial" w:cs="Arial"/>
@@ -11100,7 +10771,6 @@
               </w:rPr>
               <w:t>Browaty</w:t>
             </w:r>
-            <w:proofErr w:type="spellEnd"/>
           </w:p>
           <w:p>
             <w:pPr>
@@ -11148,7 +10818,6 @@
               </w:rPr>
               <w:t xml:space="preserve">Councillor </w:t>
             </w:r>
-            <w:proofErr w:type="spellStart"/>
             <w:r>
               <w:rPr>
                 <w:rFonts w:ascii="Arial" w:hAnsi="Arial" w:cs="Arial"/>
@@ -11158,7 +10827,6 @@
               </w:rPr>
               <w:t>Eadie</w:t>
             </w:r>
-            <w:proofErr w:type="spellEnd"/>
           </w:p>
           <w:p>
             <w:pPr>
@@ -11206,7 +10874,6 @@
               </w:rPr>
               <w:t xml:space="preserve">Councillor </w:t>
             </w:r>
-            <w:proofErr w:type="spellStart"/>
             <w:r>
               <w:rPr>
                 <w:rFonts w:ascii="Arial" w:hAnsi="Arial" w:cs="Arial"/>
@@ -11216,7 +10883,6 @@
               </w:rPr>
               <w:t>Lukes</w:t>
             </w:r>
-            <w:proofErr w:type="spellEnd"/>
           </w:p>
           <w:p>
             <w:pPr>
@@ -11236,7 +10902,6 @@
               </w:rPr>
               <w:t xml:space="preserve">Councillor </w:t>
             </w:r>
-            <w:proofErr w:type="spellStart"/>
             <w:r>
               <w:rPr>
                 <w:rFonts w:ascii="Arial" w:hAnsi="Arial" w:cs="Arial"/>
@@ -11246,7 +10911,6 @@
               </w:rPr>
               <w:t>Morantz</w:t>
             </w:r>
-            <w:proofErr w:type="spellEnd"/>
           </w:p>
           <w:p>
             <w:pPr>
@@ -11476,7 +11140,6 @@
               </w:rPr>
               <w:t xml:space="preserve">Councillor </w:t>
             </w:r>
-            <w:proofErr w:type="spellStart"/>
             <w:r>
               <w:rPr>
                 <w:rFonts w:ascii="Arial" w:hAnsi="Arial" w:cs="Arial"/>
@@ -11486,7 +11149,6 @@
               </w:rPr>
               <w:t>Browaty</w:t>
             </w:r>
-            <w:proofErr w:type="spellEnd"/>
           </w:p>
           <w:p>
             <w:pPr>
@@ -11534,7 +11196,6 @@
               </w:rPr>
               <w:t xml:space="preserve">Councillor </w:t>
             </w:r>
-            <w:proofErr w:type="spellStart"/>
             <w:r>
               <w:rPr>
                 <w:rFonts w:ascii="Arial" w:hAnsi="Arial" w:cs="Arial"/>
@@ -11544,7 +11205,6 @@
               </w:rPr>
               <w:t>Eadie</w:t>
             </w:r>
-            <w:proofErr w:type="spellEnd"/>
           </w:p>
           <w:p>
             <w:pPr>
@@ -11592,7 +11252,6 @@
               </w:rPr>
               <w:t xml:space="preserve">Councillor </w:t>
             </w:r>
-            <w:proofErr w:type="spellStart"/>
             <w:r>
               <w:rPr>
                 <w:rFonts w:ascii="Arial" w:hAnsi="Arial" w:cs="Arial"/>
@@ -11602,7 +11261,6 @@
               </w:rPr>
               <w:t>Lukes</w:t>
             </w:r>
-            <w:proofErr w:type="spellEnd"/>
           </w:p>
           <w:p>
             <w:pPr>
@@ -11622,7 +11280,6 @@
               </w:rPr>
               <w:t xml:space="preserve">Councillor </w:t>
             </w:r>
-            <w:proofErr w:type="spellStart"/>
             <w:r>
               <w:rPr>
                 <w:rFonts w:ascii="Arial" w:hAnsi="Arial" w:cs="Arial"/>
@@ -11632,7 +11289,6 @@
               </w:rPr>
               <w:t>Morantz</w:t>
             </w:r>
-            <w:proofErr w:type="spellEnd"/>
           </w:p>
           <w:p>
             <w:pPr>
@@ -11760,7 +11416,6 @@
               </w:rPr>
               <w:t xml:space="preserve">Councillor </w:t>
             </w:r>
-            <w:proofErr w:type="spellStart"/>
             <w:r>
               <w:rPr>
                 <w:rFonts w:ascii="Arial" w:hAnsi="Arial" w:cs="Arial"/>
@@ -11770,7 +11425,6 @@
               </w:rPr>
               <w:t>Gerbasi</w:t>
             </w:r>
-            <w:proofErr w:type="spellEnd"/>
           </w:p>
           <w:p>
             <w:pPr>
@@ -11846,7 +11500,6 @@
               </w:rPr>
               <w:t xml:space="preserve">Councillor </w:t>
             </w:r>
-            <w:proofErr w:type="spellStart"/>
             <w:r>
               <w:rPr>
                 <w:rFonts w:ascii="Arial" w:hAnsi="Arial" w:cs="Arial"/>
@@ -11856,7 +11509,6 @@
               </w:rPr>
               <w:t>Orlikow</w:t>
             </w:r>
-            <w:proofErr w:type="spellEnd"/>
           </w:p>
           <w:p>
             <w:pPr>
@@ -11876,7 +11528,6 @@
               </w:rPr>
               <w:t xml:space="preserve">Councillor </w:t>
             </w:r>
-            <w:proofErr w:type="spellStart"/>
             <w:r>
               <w:rPr>
                 <w:rFonts w:ascii="Arial" w:hAnsi="Arial" w:cs="Arial"/>
@@ -11886,7 +11537,6 @@
               </w:rPr>
               <w:t>Pagtakhan</w:t>
             </w:r>
-            <w:proofErr w:type="spellEnd"/>
           </w:p>
           <w:p>
             <w:pPr>
@@ -12134,7 +11784,7 @@
 </file>
 
 <file path=word/endnotes.xml><?xml version="1.0" encoding="utf-8"?>
-<w:endnotes xmlns:wpc="http://schemas.microsoft.com/office/word/2010/wordprocessingCanvas" xmlns:mo="http://schemas.microsoft.com/office/mac/office/2008/main" xmlns:mc="http://schemas.openxmlformats.org/markup-compatibility/2006" xmlns:mv="urn:schemas-microsoft-com:mac:vml" xmlns:o="urn:schemas-microsoft-com:office:office" xmlns:r="http://schemas.openxmlformats.org/officeDocument/2006/relationships" xmlns:m="http://schemas.openxmlformats.org/officeDocument/2006/math" xmlns:v="urn:schemas-microsoft-com:vml" xmlns:wp14="http://schemas.microsoft.com/office/word/2010/wordprocessingDrawing" xmlns:wp="http://schemas.openxmlformats.org/drawingml/2006/wordprocessingDrawing" xmlns:w10="urn:schemas-microsoft-com:office:word" xmlns:w="http://schemas.openxmlformats.org/wordprocessingml/2006/main" xmlns:w14="http://schemas.microsoft.com/office/word/2010/wordml" xmlns:w15="http://schemas.microsoft.com/office/word/2012/wordml" xmlns:wpg="http://schemas.microsoft.com/office/word/2010/wordprocessingGroup" xmlns:wpi="http://schemas.microsoft.com/office/word/2010/wordprocessingInk" xmlns:wne="http://schemas.microsoft.com/office/word/2006/wordml" xmlns:wps="http://schemas.microsoft.com/office/word/2010/wordprocessingShape" mc:Ignorable="w14 w15 wp14">
+<w:endnotes xmlns:wpc="http://schemas.microsoft.com/office/word/2010/wordprocessingCanvas" xmlns:cx="http://schemas.microsoft.com/office/drawing/2014/chartex" xmlns:cx1="http://schemas.microsoft.com/office/drawing/2015/9/8/chartex" xmlns:mc="http://schemas.openxmlformats.org/markup-compatibility/2006" xmlns:o="urn:schemas-microsoft-com:office:office" xmlns:r="http://schemas.openxmlformats.org/officeDocument/2006/relationships" xmlns:m="http://schemas.openxmlformats.org/officeDocument/2006/math" xmlns:v="urn:schemas-microsoft-com:vml" xmlns:wp14="http://schemas.microsoft.com/office/word/2010/wordprocessingDrawing" xmlns:wp="http://schemas.openxmlformats.org/drawingml/2006/wordprocessingDrawing" xmlns:w10="urn:schemas-microsoft-com:office:word" xmlns:w="http://schemas.openxmlformats.org/wordprocessingml/2006/main" xmlns:w14="http://schemas.microsoft.com/office/word/2010/wordml" xmlns:w15="http://schemas.microsoft.com/office/word/2012/wordml" xmlns:w16se="http://schemas.microsoft.com/office/word/2015/wordml/symex" xmlns:wpg="http://schemas.microsoft.com/office/word/2010/wordprocessingGroup" xmlns:wpi="http://schemas.microsoft.com/office/word/2010/wordprocessingInk" xmlns:wne="http://schemas.microsoft.com/office/word/2006/wordml" xmlns:wps="http://schemas.microsoft.com/office/word/2010/wordprocessingShape" mc:Ignorable="w14 w15 w16se wp14">
   <w:endnote w:type="separator" w:id="-1">
     <w:p>
       <w:r>
@@ -12153,7 +11803,7 @@
 </file>
 
 <file path=word/footnotes.xml><?xml version="1.0" encoding="utf-8"?>
-<w:footnotes xmlns:wpc="http://schemas.microsoft.com/office/word/2010/wordprocessingCanvas" xmlns:mo="http://schemas.microsoft.com/office/mac/office/2008/main" xmlns:mc="http://schemas.openxmlformats.org/markup-compatibility/2006" xmlns:mv="urn:schemas-microsoft-com:mac:vml" xmlns:o="urn:schemas-microsoft-com:office:office" xmlns:r="http://schemas.openxmlformats.org/officeDocument/2006/relationships" xmlns:m="http://schemas.openxmlformats.org/officeDocument/2006/math" xmlns:v="urn:schemas-microsoft-com:vml" xmlns:wp14="http://schemas.microsoft.com/office/word/2010/wordprocessingDrawing" xmlns:wp="http://schemas.openxmlformats.org/drawingml/2006/wordprocessingDrawing" xmlns:w10="urn:schemas-microsoft-com:office:word" xmlns:w="http://schemas.openxmlformats.org/wordprocessingml/2006/main" xmlns:w14="http://schemas.microsoft.com/office/word/2010/wordml" xmlns:w15="http://schemas.microsoft.com/office/word/2012/wordml" xmlns:wpg="http://schemas.microsoft.com/office/word/2010/wordprocessingGroup" xmlns:wpi="http://schemas.microsoft.com/office/word/2010/wordprocessingInk" xmlns:wne="http://schemas.microsoft.com/office/word/2006/wordml" xmlns:wps="http://schemas.microsoft.com/office/word/2010/wordprocessingShape" mc:Ignorable="w14 w15 wp14">
+<w:footnotes xmlns:wpc="http://schemas.microsoft.com/office/word/2010/wordprocessingCanvas" xmlns:cx="http://schemas.microsoft.com/office/drawing/2014/chartex" xmlns:cx1="http://schemas.microsoft.com/office/drawing/2015/9/8/chartex" xmlns:mc="http://schemas.openxmlformats.org/markup-compatibility/2006" xmlns:o="urn:schemas-microsoft-com:office:office" xmlns:r="http://schemas.openxmlformats.org/officeDocument/2006/relationships" xmlns:m="http://schemas.openxmlformats.org/officeDocument/2006/math" xmlns:v="urn:schemas-microsoft-com:vml" xmlns:wp14="http://schemas.microsoft.com/office/word/2010/wordprocessingDrawing" xmlns:wp="http://schemas.openxmlformats.org/drawingml/2006/wordprocessingDrawing" xmlns:w10="urn:schemas-microsoft-com:office:word" xmlns:w="http://schemas.openxmlformats.org/wordprocessingml/2006/main" xmlns:w14="http://schemas.microsoft.com/office/word/2010/wordml" xmlns:w15="http://schemas.microsoft.com/office/word/2012/wordml" xmlns:w16se="http://schemas.microsoft.com/office/word/2015/wordml/symex" xmlns:wpg="http://schemas.microsoft.com/office/word/2010/wordprocessingGroup" xmlns:wpi="http://schemas.microsoft.com/office/word/2010/wordprocessingInk" xmlns:wne="http://schemas.microsoft.com/office/word/2006/wordml" xmlns:wps="http://schemas.microsoft.com/office/word/2010/wordprocessingShape" mc:Ignorable="w14 w15 w16se wp14">
   <w:footnote w:type="separator" w:id="-1">
     <w:p>
       <w:r>
@@ -12172,7 +11822,7 @@
 </file>
 
 <file path=word/header1.xml><?xml version="1.0" encoding="utf-8"?>
-<w:hdr xmlns:wpc="http://schemas.microsoft.com/office/word/2010/wordprocessingCanvas" xmlns:mo="http://schemas.microsoft.com/office/mac/office/2008/main" xmlns:mc="http://schemas.openxmlformats.org/markup-compatibility/2006" xmlns:mv="urn:schemas-microsoft-com:mac:vml" xmlns:o="urn:schemas-microsoft-com:office:office" xmlns:r="http://schemas.openxmlformats.org/officeDocument/2006/relationships" xmlns:m="http://schemas.openxmlformats.org/officeDocument/2006/math" xmlns:v="urn:schemas-microsoft-com:vml" xmlns:wp14="http://schemas.microsoft.com/office/word/2010/wordprocessingDrawing" xmlns:wp="http://schemas.openxmlformats.org/drawingml/2006/wordprocessingDrawing" xmlns:w10="urn:schemas-microsoft-com:office:word" xmlns:w="http://schemas.openxmlformats.org/wordprocessingml/2006/main" xmlns:w14="http://schemas.microsoft.com/office/word/2010/wordml" xmlns:w15="http://schemas.microsoft.com/office/word/2012/wordml" xmlns:wpg="http://schemas.microsoft.com/office/word/2010/wordprocessingGroup" xmlns:wpi="http://schemas.microsoft.com/office/word/2010/wordprocessingInk" xmlns:wne="http://schemas.microsoft.com/office/word/2006/wordml" xmlns:wps="http://schemas.microsoft.com/office/word/2010/wordprocessingShape" mc:Ignorable="w14 w15 wp14">
+<w:hdr xmlns:wpc="http://schemas.microsoft.com/office/word/2010/wordprocessingCanvas" xmlns:cx="http://schemas.microsoft.com/office/drawing/2014/chartex" xmlns:cx1="http://schemas.microsoft.com/office/drawing/2015/9/8/chartex" xmlns:mc="http://schemas.openxmlformats.org/markup-compatibility/2006" xmlns:o="urn:schemas-microsoft-com:office:office" xmlns:r="http://schemas.openxmlformats.org/officeDocument/2006/relationships" xmlns:m="http://schemas.openxmlformats.org/officeDocument/2006/math" xmlns:v="urn:schemas-microsoft-com:vml" xmlns:wp14="http://schemas.microsoft.com/office/word/2010/wordprocessingDrawing" xmlns:wp="http://schemas.openxmlformats.org/drawingml/2006/wordprocessingDrawing" xmlns:w10="urn:schemas-microsoft-com:office:word" xmlns:w="http://schemas.openxmlformats.org/wordprocessingml/2006/main" xmlns:w14="http://schemas.microsoft.com/office/word/2010/wordml" xmlns:w15="http://schemas.microsoft.com/office/word/2012/wordml" xmlns:w16se="http://schemas.microsoft.com/office/word/2015/wordml/symex" xmlns:wpg="http://schemas.microsoft.com/office/word/2010/wordprocessingGroup" xmlns:wpi="http://schemas.microsoft.com/office/word/2010/wordprocessingInk" xmlns:wne="http://schemas.microsoft.com/office/word/2006/wordml" xmlns:wps="http://schemas.microsoft.com/office/word/2010/wordprocessingShape" mc:Ignorable="w14 w15 w16se wp14">
   <w:p>
     <w:pPr>
       <w:pStyle w:val="Header"/>
@@ -12228,8 +11878,8 @@
 </file>
 
 <file path=word/numbering.xml><?xml version="1.0" encoding="utf-8"?>
-<w:numbering xmlns:wpc="http://schemas.microsoft.com/office/word/2010/wordprocessingCanvas" xmlns:mo="http://schemas.microsoft.com/office/mac/office/2008/main" xmlns:mc="http://schemas.openxmlformats.org/markup-compatibility/2006" xmlns:mv="urn:schemas-microsoft-com:mac:vml" xmlns:o="urn:schemas-microsoft-com:office:office" xmlns:r="http://schemas.openxmlformats.org/officeDocument/2006/relationships" xmlns:m="http://schemas.openxmlformats.org/officeDocument/2006/math" xmlns:v="urn:schemas-microsoft-com:vml" xmlns:wp14="http://schemas.microsoft.com/office/word/2010/wordprocessingDrawing" xmlns:wp="http://schemas.openxmlformats.org/drawingml/2006/wordprocessingDrawing" xmlns:w10="urn:schemas-microsoft-com:office:word" xmlns:w="http://schemas.openxmlformats.org/wordprocessingml/2006/main" xmlns:w14="http://schemas.microsoft.com/office/word/2010/wordml" xmlns:w15="http://schemas.microsoft.com/office/word/2012/wordml" xmlns:wpg="http://schemas.microsoft.com/office/word/2010/wordprocessingGroup" xmlns:wpi="http://schemas.microsoft.com/office/word/2010/wordprocessingInk" xmlns:wne="http://schemas.microsoft.com/office/word/2006/wordml" xmlns:wps="http://schemas.microsoft.com/office/word/2010/wordprocessingShape" mc:Ignorable="w14 w15 wp14">
-  <w:abstractNum w:abstractNumId="0">
+<w:numbering xmlns:wpc="http://schemas.microsoft.com/office/word/2010/wordprocessingCanvas" xmlns:cx="http://schemas.microsoft.com/office/drawing/2014/chartex" xmlns:cx1="http://schemas.microsoft.com/office/drawing/2015/9/8/chartex" xmlns:mc="http://schemas.openxmlformats.org/markup-compatibility/2006" xmlns:o="urn:schemas-microsoft-com:office:office" xmlns:r="http://schemas.openxmlformats.org/officeDocument/2006/relationships" xmlns:m="http://schemas.openxmlformats.org/officeDocument/2006/math" xmlns:v="urn:schemas-microsoft-com:vml" xmlns:wp14="http://schemas.microsoft.com/office/word/2010/wordprocessingDrawing" xmlns:wp="http://schemas.openxmlformats.org/drawingml/2006/wordprocessingDrawing" xmlns:w10="urn:schemas-microsoft-com:office:word" xmlns:w="http://schemas.openxmlformats.org/wordprocessingml/2006/main" xmlns:w14="http://schemas.microsoft.com/office/word/2010/wordml" xmlns:w15="http://schemas.microsoft.com/office/word/2012/wordml" xmlns:w16se="http://schemas.microsoft.com/office/word/2015/wordml/symex" xmlns:wpg="http://schemas.microsoft.com/office/word/2010/wordprocessingGroup" xmlns:wpi="http://schemas.microsoft.com/office/word/2010/wordprocessingInk" xmlns:wne="http://schemas.microsoft.com/office/word/2006/wordml" xmlns:wps="http://schemas.microsoft.com/office/word/2010/wordprocessingShape" mc:Ignorable="w14 w15 w16se wp14">
+  <w:abstractNum w:abstractNumId="0" w15:restartNumberingAfterBreak="0">
     <w:nsid w:val="FFFFFF1D"/>
     <w:multiLevelType w:val="multilevel"/>
     <w:tmpl w:val="BB50A526"/>
@@ -12369,7 +12019,7 @@
       </w:rPr>
     </w:lvl>
   </w:abstractNum>
-  <w:abstractNum w:abstractNumId="1">
+  <w:abstractNum w:abstractNumId="1" w15:restartNumberingAfterBreak="0">
     <w:nsid w:val="05CF1350"/>
     <w:multiLevelType w:val="hybridMultilevel"/>
     <w:tmpl w:val="D07CDC36"/>
@@ -12509,7 +12159,7 @@
       </w:rPr>
     </w:lvl>
   </w:abstractNum>
-  <w:abstractNum w:abstractNumId="2">
+  <w:abstractNum w:abstractNumId="2" w15:restartNumberingAfterBreak="0">
     <w:nsid w:val="09B10EE6"/>
     <w:multiLevelType w:val="hybridMultilevel"/>
     <w:tmpl w:val="8AEC2798"/>
@@ -12598,7 +12248,7 @@
       </w:pPr>
     </w:lvl>
   </w:abstractNum>
-  <w:abstractNum w:abstractNumId="3">
+  <w:abstractNum w:abstractNumId="3" w15:restartNumberingAfterBreak="0">
     <w:nsid w:val="0F95084D"/>
     <w:multiLevelType w:val="hybridMultilevel"/>
     <w:tmpl w:val="DFA45022"/>
@@ -12687,7 +12337,7 @@
       </w:pPr>
     </w:lvl>
   </w:abstractNum>
-  <w:abstractNum w:abstractNumId="4">
+  <w:abstractNum w:abstractNumId="4" w15:restartNumberingAfterBreak="0">
     <w:nsid w:val="18D42FD3"/>
     <w:multiLevelType w:val="hybridMultilevel"/>
     <w:tmpl w:val="C04841DE"/>
@@ -12776,7 +12426,7 @@
       </w:pPr>
     </w:lvl>
   </w:abstractNum>
-  <w:abstractNum w:abstractNumId="5">
+  <w:abstractNum w:abstractNumId="5" w15:restartNumberingAfterBreak="0">
     <w:nsid w:val="1B00799B"/>
     <w:multiLevelType w:val="hybridMultilevel"/>
     <w:tmpl w:val="683E8134"/>
@@ -12865,7 +12515,7 @@
       </w:pPr>
     </w:lvl>
   </w:abstractNum>
-  <w:abstractNum w:abstractNumId="6">
+  <w:abstractNum w:abstractNumId="6" w15:restartNumberingAfterBreak="0">
     <w:nsid w:val="22973E56"/>
     <w:multiLevelType w:val="hybridMultilevel"/>
     <w:tmpl w:val="6AB2D0A2"/>
@@ -12978,7 +12628,7 @@
       </w:rPr>
     </w:lvl>
   </w:abstractNum>
-  <w:abstractNum w:abstractNumId="7">
+  <w:abstractNum w:abstractNumId="7" w15:restartNumberingAfterBreak="0">
     <w:nsid w:val="2929493B"/>
     <w:multiLevelType w:val="hybridMultilevel"/>
     <w:tmpl w:val="9FBA17CC"/>
@@ -13067,7 +12717,7 @@
       </w:pPr>
     </w:lvl>
   </w:abstractNum>
-  <w:abstractNum w:abstractNumId="8">
+  <w:abstractNum w:abstractNumId="8" w15:restartNumberingAfterBreak="0">
     <w:nsid w:val="29347047"/>
     <w:multiLevelType w:val="hybridMultilevel"/>
     <w:tmpl w:val="4A007714"/>
@@ -13180,7 +12830,7 @@
       </w:rPr>
     </w:lvl>
   </w:abstractNum>
-  <w:abstractNum w:abstractNumId="9">
+  <w:abstractNum w:abstractNumId="9" w15:restartNumberingAfterBreak="0">
     <w:nsid w:val="2BBA3C53"/>
     <w:multiLevelType w:val="hybridMultilevel"/>
     <w:tmpl w:val="EFAE7F4A"/>
@@ -13269,7 +12919,7 @@
       </w:pPr>
     </w:lvl>
   </w:abstractNum>
-  <w:abstractNum w:abstractNumId="10">
+  <w:abstractNum w:abstractNumId="10" w15:restartNumberingAfterBreak="0">
     <w:nsid w:val="307D6264"/>
     <w:multiLevelType w:val="hybridMultilevel"/>
     <w:tmpl w:val="D3B20B8E"/>
@@ -13358,7 +13008,7 @@
       </w:pPr>
     </w:lvl>
   </w:abstractNum>
-  <w:abstractNum w:abstractNumId="11">
+  <w:abstractNum w:abstractNumId="11" w15:restartNumberingAfterBreak="0">
     <w:nsid w:val="363F587D"/>
     <w:multiLevelType w:val="hybridMultilevel"/>
     <w:tmpl w:val="3DB0E554"/>
@@ -13471,7 +13121,7 @@
       </w:rPr>
     </w:lvl>
   </w:abstractNum>
-  <w:abstractNum w:abstractNumId="12">
+  <w:abstractNum w:abstractNumId="12" w15:restartNumberingAfterBreak="0">
     <w:nsid w:val="3EBD26FB"/>
     <w:multiLevelType w:val="hybridMultilevel"/>
     <w:tmpl w:val="37983898"/>
@@ -13560,7 +13210,7 @@
       </w:pPr>
     </w:lvl>
   </w:abstractNum>
-  <w:abstractNum w:abstractNumId="13">
+  <w:abstractNum w:abstractNumId="13" w15:restartNumberingAfterBreak="0">
     <w:nsid w:val="46D52DA1"/>
     <w:multiLevelType w:val="hybridMultilevel"/>
     <w:tmpl w:val="1E52A894"/>
@@ -13650,7 +13300,7 @@
       </w:pPr>
     </w:lvl>
   </w:abstractNum>
-  <w:abstractNum w:abstractNumId="14">
+  <w:abstractNum w:abstractNumId="14" w15:restartNumberingAfterBreak="0">
     <w:nsid w:val="4DF322DA"/>
     <w:multiLevelType w:val="hybridMultilevel"/>
     <w:tmpl w:val="67C802E4"/>
@@ -13739,7 +13389,7 @@
       </w:pPr>
     </w:lvl>
   </w:abstractNum>
-  <w:abstractNum w:abstractNumId="15">
+  <w:abstractNum w:abstractNumId="15" w15:restartNumberingAfterBreak="0">
     <w:nsid w:val="517A0EC4"/>
     <w:multiLevelType w:val="hybridMultilevel"/>
     <w:tmpl w:val="0E9A71DC"/>
@@ -13829,7 +13479,7 @@
       </w:pPr>
     </w:lvl>
   </w:abstractNum>
-  <w:abstractNum w:abstractNumId="16">
+  <w:abstractNum w:abstractNumId="16" w15:restartNumberingAfterBreak="0">
     <w:nsid w:val="59E32701"/>
     <w:multiLevelType w:val="hybridMultilevel"/>
     <w:tmpl w:val="21008964"/>
@@ -13969,7 +13619,7 @@
       </w:rPr>
     </w:lvl>
   </w:abstractNum>
-  <w:abstractNum w:abstractNumId="17">
+  <w:abstractNum w:abstractNumId="17" w15:restartNumberingAfterBreak="0">
     <w:nsid w:val="5A0B20E5"/>
     <w:multiLevelType w:val="hybridMultilevel"/>
     <w:tmpl w:val="19E60C6E"/>
@@ -14058,7 +13708,7 @@
       </w:pPr>
     </w:lvl>
   </w:abstractNum>
-  <w:abstractNum w:abstractNumId="18">
+  <w:abstractNum w:abstractNumId="18" w15:restartNumberingAfterBreak="0">
     <w:nsid w:val="5AF701A6"/>
     <w:multiLevelType w:val="hybridMultilevel"/>
     <w:tmpl w:val="C67ADB48"/>
@@ -14147,7 +13797,7 @@
       </w:pPr>
     </w:lvl>
   </w:abstractNum>
-  <w:abstractNum w:abstractNumId="19">
+  <w:abstractNum w:abstractNumId="19" w15:restartNumberingAfterBreak="0">
     <w:nsid w:val="73736201"/>
     <w:multiLevelType w:val="hybridMultilevel"/>
     <w:tmpl w:val="BF04B0AE"/>
@@ -14236,7 +13886,7 @@
       </w:pPr>
     </w:lvl>
   </w:abstractNum>
-  <w:abstractNum w:abstractNumId="20">
+  <w:abstractNum w:abstractNumId="20" w15:restartNumberingAfterBreak="0">
     <w:nsid w:val="7F0E7F76"/>
     <w:multiLevelType w:val="hybridMultilevel"/>
     <w:tmpl w:val="2C70089A"/>
@@ -14416,7 +14066,7 @@
 </file>
 
 <file path=word/styles.xml><?xml version="1.0" encoding="utf-8"?>
-<w:styles xmlns:mc="http://schemas.openxmlformats.org/markup-compatibility/2006" xmlns:r="http://schemas.openxmlformats.org/officeDocument/2006/relationships" xmlns:w="http://schemas.openxmlformats.org/wordprocessingml/2006/main" xmlns:w14="http://schemas.microsoft.com/office/word/2010/wordml" xmlns:w15="http://schemas.microsoft.com/office/word/2012/wordml" mc:Ignorable="w14 w15">
+<w:styles xmlns:mc="http://schemas.openxmlformats.org/markup-compatibility/2006" xmlns:r="http://schemas.openxmlformats.org/officeDocument/2006/relationships" xmlns:w="http://schemas.openxmlformats.org/wordprocessingml/2006/main" xmlns:w14="http://schemas.microsoft.com/office/word/2010/wordml" xmlns:w15="http://schemas.microsoft.com/office/word/2012/wordml" xmlns:w16se="http://schemas.microsoft.com/office/word/2015/wordml/symex" mc:Ignorable="w14 w15 w16se">
   <w:docDefaults>
     <w:rPrDefault>
       <w:rPr>
@@ -14426,7 +14076,7 @@
     </w:rPrDefault>
     <w:pPrDefault/>
   </w:docDefaults>
-  <w:latentStyles w:defLockedState="0" w:defUIPriority="0" w:defSemiHidden="0" w:defUnhideWhenUsed="0" w:defQFormat="0" w:count="382">
+  <w:latentStyles w:defLockedState="0" w:defUIPriority="0" w:defSemiHidden="0" w:defUnhideWhenUsed="0" w:defQFormat="0" w:count="371">
     <w:lsdException w:name="Normal" w:qFormat="1"/>
     <w:lsdException w:name="heading 1" w:qFormat="1"/>
     <w:lsdException w:name="heading 2" w:qFormat="1"/>
@@ -14566,13 +14216,6 @@
     <w:lsdException w:name="Table Web 3" w:semiHidden="1" w:unhideWhenUsed="1"/>
     <w:lsdException w:name="Balloon Text" w:semiHidden="1" w:unhideWhenUsed="1"/>
     <w:lsdException w:name="Table Theme" w:semiHidden="1" w:unhideWhenUsed="1"/>
-    <w:lsdException w:name="Note Level 1" w:semiHidden="1" w:unhideWhenUsed="1"/>
-    <w:lsdException w:name="Note Level 2" w:semiHidden="1" w:unhideWhenUsed="1"/>
-    <w:lsdException w:name="Note Level 3" w:semiHidden="1" w:unhideWhenUsed="1"/>
-    <w:lsdException w:name="Note Level 4" w:semiHidden="1" w:unhideWhenUsed="1"/>
-    <w:lsdException w:name="Note Level 5" w:semiHidden="1" w:unhideWhenUsed="1"/>
-    <w:lsdException w:name="Note Level 6" w:semiHidden="1" w:unhideWhenUsed="1"/>
-    <w:lsdException w:name="Note Level 7" w:semiHidden="1" w:unhideWhenUsed="1"/>
     <w:lsdException w:name="Placeholder Text" w:uiPriority="67"/>
     <w:lsdException w:name="No Spacing" w:uiPriority="68"/>
     <w:lsdException w:name="Light Shading" w:uiPriority="69"/>
@@ -14788,8 +14431,6 @@
     <w:lsdException w:name="List Table 5 Dark Accent 6" w:uiPriority="50"/>
     <w:lsdException w:name="List Table 6 Colorful Accent 6" w:uiPriority="51"/>
     <w:lsdException w:name="List Table 7 Colorful Accent 6" w:uiPriority="52"/>
-    <w:lsdException w:name="Mention" w:semiHidden="1" w:uiPriority="99" w:unhideWhenUsed="1"/>
-    <w:lsdException w:name="Smart Hyperlink" w:semiHidden="1" w:uiPriority="99" w:unhideWhenUsed="1"/>
   </w:latentStyles>
   <w:style w:type="paragraph" w:default="1" w:styleId="Normal">
     <w:name w:val="Normal"/>
@@ -14959,7 +14600,6 @@
     <w:basedOn w:val="TableNormal"/>
     <w:rsid w:val="00D92187"/>
     <w:tblPr>
-      <w:tblInd w:w="0" w:type="dxa"/>
       <w:tblBorders>
         <w:top w:val="single" w:sz="4" w:space="0" w:color="auto"/>
         <w:left w:val="single" w:sz="4" w:space="0" w:color="auto"/>
@@ -14968,12 +14608,6 @@
         <w:insideH w:val="single" w:sz="4" w:space="0" w:color="auto"/>
         <w:insideV w:val="single" w:sz="4" w:space="0" w:color="auto"/>
       </w:tblBorders>
-      <w:tblCellMar>
-        <w:top w:w="0" w:type="dxa"/>
-        <w:left w:w="108" w:type="dxa"/>
-        <w:bottom w:w="0" w:type="dxa"/>
-        <w:right w:w="108" w:type="dxa"/>
-      </w:tblCellMar>
     </w:tblPr>
   </w:style>
   <w:style w:type="paragraph" w:styleId="ListParagraph">
@@ -15255,7 +14889,7 @@
 </file>
 
 <file path=customXml/itemProps1.xml><?xml version="1.0" encoding="utf-8"?>
-<ds:datastoreItem xmlns:ds="http://schemas.openxmlformats.org/officeDocument/2006/customXml" ds:itemID="{A17D9B0A-498C-E047-8E42-D5B7DEB5851B}">
+<ds:datastoreItem xmlns:ds="http://schemas.openxmlformats.org/officeDocument/2006/customXml" ds:itemID="{313C01C2-BFC1-42D5-8237-9C89CAC4F652}">
   <ds:schemaRefs>
     <ds:schemaRef ds:uri="http://schemas.openxmlformats.org/officeDocument/2006/bibliography"/>
   </ds:schemaRefs>

</xml_diff>